<commit_message>
Almost all is done
</commit_message>
<xml_diff>
--- a/Project/Плакат.docx
+++ b/Project/Плакат.docx
@@ -1,6 +1,6 @@
 
 <file path=word/document.xml><?xml version="1.0" encoding="utf-8"?>
-<w:document xmlns:wpc="http://schemas.microsoft.com/office/word/2010/wordprocessingCanvas" xmlns:cx="http://schemas.microsoft.com/office/drawing/2014/chartex" xmlns:cx1="http://schemas.microsoft.com/office/drawing/2015/9/8/chartex" xmlns:cx2="http://schemas.microsoft.com/office/drawing/2015/10/21/chartex" xmlns:cx3="http://schemas.microsoft.com/office/drawing/2016/5/9/chartex" xmlns:cx4="http://schemas.microsoft.com/office/drawing/2016/5/10/chartex" xmlns:cx5="http://schemas.microsoft.com/office/drawing/2016/5/11/chartex" xmlns:cx6="http://schemas.microsoft.com/office/drawing/2016/5/12/chartex" xmlns:cx7="http://schemas.microsoft.com/office/drawing/2016/5/13/chartex" xmlns:cx8="http://schemas.microsoft.com/office/drawing/2016/5/14/chartex" xmlns:mc="http://schemas.openxmlformats.org/markup-compatibility/2006" xmlns:aink="http://schemas.microsoft.com/office/drawing/2016/ink" xmlns:am3d="http://schemas.microsoft.com/office/drawing/2017/model3d" xmlns:o="urn:schemas-microsoft-com:office:office" xmlns:oel="http://schemas.microsoft.com/office/2019/extlst" xmlns:r="http://schemas.openxmlformats.org/officeDocument/2006/relationships" xmlns:m="http://schemas.openxmlformats.org/officeDocument/2006/math" xmlns:v="urn:schemas-microsoft-com:vml" xmlns:wp14="http://schemas.microsoft.com/office/word/2010/wordprocessingDrawing" xmlns:wp="http://schemas.openxmlformats.org/drawingml/2006/wordprocessingDrawing" xmlns:w10="urn:schemas-microsoft-com:office:word" xmlns:w="http://schemas.openxmlformats.org/wordprocessingml/2006/main" xmlns:w14="http://schemas.microsoft.com/office/word/2010/wordml" xmlns:w15="http://schemas.microsoft.com/office/word/2012/wordml" xmlns:w16cex="http://schemas.microsoft.com/office/word/2018/wordml/cex" xmlns:w16cid="http://schemas.microsoft.com/office/word/2016/wordml/cid" xmlns:w16="http://schemas.microsoft.com/office/word/2018/wordml" xmlns:w16sdtdh="http://schemas.microsoft.com/office/word/2020/wordml/sdtdatahash" xmlns:w16se="http://schemas.microsoft.com/office/word/2015/wordml/symex" xmlns:wpg="http://schemas.microsoft.com/office/word/2010/wordprocessingGroup" xmlns:wpi="http://schemas.microsoft.com/office/word/2010/wordprocessingInk" xmlns:wne="http://schemas.microsoft.com/office/word/2006/wordml" xmlns:wps="http://schemas.microsoft.com/office/word/2010/wordprocessingShape" mc:Ignorable="w14 w15 w16se w16cid w16 w16cex w16sdtdh wp14">
+<w:document xmlns:wpc="http://schemas.microsoft.com/office/word/2010/wordprocessingCanvas" xmlns:cx="http://schemas.microsoft.com/office/drawing/2014/chartex" xmlns:cx1="http://schemas.microsoft.com/office/drawing/2015/9/8/chartex" xmlns:cx2="http://schemas.microsoft.com/office/drawing/2015/10/21/chartex" xmlns:cx3="http://schemas.microsoft.com/office/drawing/2016/5/9/chartex" xmlns:cx4="http://schemas.microsoft.com/office/drawing/2016/5/10/chartex" xmlns:cx5="http://schemas.microsoft.com/office/drawing/2016/5/11/chartex" xmlns:cx6="http://schemas.microsoft.com/office/drawing/2016/5/12/chartex" xmlns:cx7="http://schemas.microsoft.com/office/drawing/2016/5/13/chartex" xmlns:cx8="http://schemas.microsoft.com/office/drawing/2016/5/14/chartex" xmlns:mc="http://schemas.openxmlformats.org/markup-compatibility/2006" xmlns:aink="http://schemas.microsoft.com/office/drawing/2016/ink" xmlns:am3d="http://schemas.microsoft.com/office/drawing/2017/model3d" xmlns:o="urn:schemas-microsoft-com:office:office" xmlns:r="http://schemas.openxmlformats.org/officeDocument/2006/relationships" xmlns:m="http://schemas.openxmlformats.org/officeDocument/2006/math" xmlns:v="urn:schemas-microsoft-com:vml" xmlns:wp14="http://schemas.microsoft.com/office/word/2010/wordprocessingDrawing" xmlns:wp="http://schemas.openxmlformats.org/drawingml/2006/wordprocessingDrawing" xmlns:w10="urn:schemas-microsoft-com:office:word" xmlns:w="http://schemas.openxmlformats.org/wordprocessingml/2006/main" xmlns:w14="http://schemas.microsoft.com/office/word/2010/wordml" xmlns:w15="http://schemas.microsoft.com/office/word/2012/wordml" xmlns:w16cex="http://schemas.microsoft.com/office/word/2018/wordml/cex" xmlns:w16cid="http://schemas.microsoft.com/office/word/2016/wordml/cid" xmlns:w16="http://schemas.microsoft.com/office/word/2018/wordml" xmlns:w16sdtdh="http://schemas.microsoft.com/office/word/2020/wordml/sdtdatahash" xmlns:w16se="http://schemas.microsoft.com/office/word/2015/wordml/symex" xmlns:wpg="http://schemas.microsoft.com/office/word/2010/wordprocessingGroup" xmlns:wpi="http://schemas.microsoft.com/office/word/2010/wordprocessingInk" xmlns:wne="http://schemas.microsoft.com/office/word/2006/wordml" xmlns:wps="http://schemas.microsoft.com/office/word/2010/wordprocessingShape" mc:Ignorable="w14 w15 w16se w16cid w16 w16cex w16sdtdh wp14">
   <w:body>
     <w:p>
       <w:pPr>
@@ -10,7 +10,6 @@
           <w:b/>
           <w:sz w:val="32"/>
           <w:szCs w:val="32"/>
-          <w:lang w:val="ru-RU"/>
         </w:rPr>
       </w:pPr>
       <w:r>
@@ -39,7 +38,6 @@
           <w:rFonts w:ascii="Times New Roman" w:hAnsi="Times New Roman" w:cs="Times New Roman"/>
           <w:sz w:val="28"/>
           <w:szCs w:val="28"/>
-          <w:lang w:val="ru-RU"/>
         </w:rPr>
         <w:sectPr>
           <w:pgSz w:w="23820" w:h="16840" w:orient="landscape"/>
@@ -63,7 +61,6 @@
           <w:rFonts w:ascii="Times New Roman" w:hAnsi="Times New Roman" w:cs="Times New Roman"/>
           <w:sz w:val="28"/>
           <w:szCs w:val="28"/>
-          <w:lang w:val="ru-RU"/>
         </w:rPr>
         <w:t xml:space="preserve">Рисунок 1 – Отношение скорости работы программы на </w:t>
       </w:r>
@@ -81,7 +78,6 @@
           <w:rFonts w:ascii="Times New Roman" w:hAnsi="Times New Roman" w:cs="Times New Roman"/>
           <w:sz w:val="28"/>
           <w:szCs w:val="28"/>
-          <w:lang w:val="ru-RU"/>
         </w:rPr>
         <w:t xml:space="preserve"> в многопоточном и однопоточном режиме</w:t>
       </w:r>
@@ -103,7 +99,6 @@
           <w:rFonts w:ascii="Times New Roman" w:hAnsi="Times New Roman" w:cs="Times New Roman"/>
           <w:sz w:val="28"/>
           <w:szCs w:val="28"/>
-          <w:lang w:val="ru-RU"/>
         </w:rPr>
       </w:pPr>
       <w:r>
@@ -114,7 +109,7 @@
           <w:szCs w:val="28"/>
         </w:rPr>
         <w:drawing>
-          <wp:inline distT="0" distB="0" distL="0" distR="0">
+          <wp:inline distT="0" distB="0" distL="0" distR="0" wp14:anchorId="50DFC196" wp14:editId="33126977">
             <wp:extent cx="6068619" cy="4043190"/>
             <wp:effectExtent l="0" t="0" r="2540" b="0"/>
             <wp:docPr id="1635934366" name="Picture 6"/>
@@ -170,7 +165,6 @@
           <w:rFonts w:ascii="Times New Roman" w:hAnsi="Times New Roman" w:cs="Times New Roman"/>
           <w:sz w:val="28"/>
           <w:szCs w:val="28"/>
-          <w:lang w:val="ru-RU"/>
         </w:rPr>
         <w:t xml:space="preserve">Рисунок 3 – Отношение скорости работы программы на </w:t>
       </w:r>
@@ -188,7 +182,6 @@
           <w:rFonts w:ascii="Times New Roman" w:hAnsi="Times New Roman" w:cs="Times New Roman"/>
           <w:sz w:val="28"/>
           <w:szCs w:val="28"/>
-          <w:lang w:val="ru-RU"/>
         </w:rPr>
         <w:t xml:space="preserve"> </w:t>
       </w:r>
@@ -197,7 +190,6 @@
           <w:rFonts w:ascii="Times New Roman" w:hAnsi="Times New Roman" w:cs="Times New Roman"/>
           <w:sz w:val="28"/>
           <w:szCs w:val="28"/>
-          <w:lang w:val="ru-RU"/>
         </w:rPr>
         <w:t>в многопоточном и однопоточном режиме</w:t>
       </w:r>
@@ -219,7 +211,6 @@
           <w:rFonts w:ascii="Times New Roman" w:hAnsi="Times New Roman" w:cs="Times New Roman"/>
           <w:sz w:val="28"/>
           <w:szCs w:val="28"/>
-          <w:lang w:val="ru-RU"/>
         </w:rPr>
       </w:pPr>
       <w:r>
@@ -230,7 +221,7 @@
           <w:szCs w:val="28"/>
         </w:rPr>
         <w:drawing>
-          <wp:inline distT="0" distB="0" distL="0" distR="0" wp14:anchorId="6AA2FEC1" wp14:editId="0A142FEC">
+          <wp:inline distT="0" distB="0" distL="0" distR="0" wp14:anchorId="6464C921" wp14:editId="0984DB19">
             <wp:extent cx="6068737" cy="4043045"/>
             <wp:effectExtent l="0" t="0" r="1905" b="0"/>
             <wp:docPr id="794138737" name="Picture 5"/>
@@ -278,7 +269,6 @@
           <w:rFonts w:ascii="Times New Roman" w:hAnsi="Times New Roman" w:cs="Times New Roman"/>
           <w:sz w:val="28"/>
           <w:szCs w:val="28"/>
-          <w:lang w:val="ru-RU"/>
         </w:rPr>
         <w:sectPr>
           <w:type w:val="continuous"/>
@@ -295,7 +285,6 @@
           <w:rFonts w:ascii="Times New Roman" w:hAnsi="Times New Roman" w:cs="Times New Roman"/>
           <w:sz w:val="28"/>
           <w:szCs w:val="28"/>
-          <w:lang w:val="ru-RU"/>
         </w:rPr>
       </w:pPr>
     </w:p>
@@ -313,7 +302,6 @@
           <w:rFonts w:ascii="Times New Roman" w:hAnsi="Times New Roman" w:cs="Times New Roman"/>
           <w:sz w:val="28"/>
           <w:szCs w:val="28"/>
-          <w:lang w:val="ru-RU"/>
         </w:rPr>
         <w:t xml:space="preserve">Рисунок 3 – Отношения скорости работы программы на </w:t>
       </w:r>
@@ -331,7 +319,6 @@
           <w:rFonts w:ascii="Times New Roman" w:hAnsi="Times New Roman" w:cs="Times New Roman"/>
           <w:sz w:val="28"/>
           <w:szCs w:val="28"/>
-          <w:lang w:val="ru-RU"/>
         </w:rPr>
         <w:t xml:space="preserve"> </w:t>
       </w:r>
@@ -340,7 +327,6 @@
           <w:rFonts w:ascii="Times New Roman" w:hAnsi="Times New Roman" w:cs="Times New Roman"/>
           <w:sz w:val="28"/>
           <w:szCs w:val="28"/>
-          <w:lang w:val="ru-RU"/>
         </w:rPr>
         <w:t>в многопот</w:t>
       </w:r>
@@ -349,7 +335,6 @@
           <w:rFonts w:ascii="Times New Roman" w:hAnsi="Times New Roman" w:cs="Times New Roman"/>
           <w:sz w:val="28"/>
           <w:szCs w:val="28"/>
-          <w:lang w:val="ru-RU"/>
         </w:rPr>
         <w:t>очном режиме с занятой памятью и со свободной памятью</w:t>
       </w:r>
@@ -372,6 +357,13 @@
           <w:sz w:val="28"/>
           <w:szCs w:val="28"/>
         </w:rPr>
+        <w:sectPr>
+          <w:type w:val="continuous"/>
+          <w:pgSz w:w="23820" w:h="16840" w:orient="landscape"/>
+          <w:pgMar w:top="567" w:right="567" w:bottom="1134" w:left="1701" w:header="709" w:footer="709" w:gutter="0"/>
+          <w:cols w:space="708"/>
+          <w:docGrid w:linePitch="360"/>
+        </w:sectPr>
       </w:pPr>
       <w:r>
         <w:rPr>
@@ -381,7 +373,7 @@
           <w:szCs w:val="28"/>
         </w:rPr>
         <w:drawing>
-          <wp:inline distT="0" distB="0" distL="0" distR="0" wp14:anchorId="2F61492B" wp14:editId="4240CBAA">
+          <wp:inline distT="0" distB="0" distL="0" distR="0" wp14:anchorId="48D5F4F8" wp14:editId="5323B259">
             <wp:extent cx="5837442" cy="3888955"/>
             <wp:effectExtent l="0" t="0" r="5080" b="0"/>
             <wp:docPr id="731782987" name="Picture 3"/>
@@ -422,14 +414,6 @@
           </wp:inline>
         </w:drawing>
       </w:r>
-      <w:r>
-        <w:rPr>
-          <w:rFonts w:ascii="Times New Roman" w:hAnsi="Times New Roman" w:cs="Times New Roman"/>
-          <w:sz w:val="28"/>
-          <w:szCs w:val="28"/>
-        </w:rPr>
-        <w:br w:type="page"/>
-      </w:r>
     </w:p>
     <w:p>
       <w:pPr>
@@ -440,11 +424,42 @@
           <w:szCs w:val="28"/>
         </w:rPr>
       </w:pPr>
+      <w:r>
+        <w:rPr>
+          <w:rFonts w:ascii="Times New Roman" w:hAnsi="Times New Roman" w:cs="Times New Roman"/>
+          <w:sz w:val="28"/>
+          <w:szCs w:val="28"/>
+        </w:rPr>
+        <w:object w:dxaOrig="23851" w:dyaOrig="16876" w14:anchorId="76141D12">
+          <v:shapetype id="_x0000_t75" coordsize="21600,21600" o:spt="75" o:preferrelative="t" path="m@4@5l@4@11@9@11@9@5xe" filled="f" stroked="f">
+            <v:stroke joinstyle="miter"/>
+            <v:formulas>
+              <v:f eqn="if lineDrawn pixelLineWidth 0"/>
+              <v:f eqn="sum @0 1 0"/>
+              <v:f eqn="sum 0 0 @1"/>
+              <v:f eqn="prod @2 1 2"/>
+              <v:f eqn="prod @3 21600 pixelWidth"/>
+              <v:f eqn="prod @3 21600 pixelHeight"/>
+              <v:f eqn="sum @0 0 1"/>
+              <v:f eqn="prod @6 1 2"/>
+              <v:f eqn="prod @7 21600 pixelWidth"/>
+              <v:f eqn="sum @8 21600 0"/>
+              <v:f eqn="prod @7 21600 pixelHeight"/>
+              <v:f eqn="sum @10 21600 0"/>
+            </v:formulas>
+            <v:path o:extrusionok="f" gradientshapeok="t" o:connecttype="rect"/>
+            <o:lock v:ext="edit" aspectratio="t"/>
+          </v:shapetype>
+          <v:shape id="_x0000_i1027" type="#_x0000_t75" style="width:1192.55pt;height:843.8pt" o:ole="">
+            <v:imagedata r:id="rId10" o:title=""/>
+          </v:shape>
+          <o:OLEObject Type="Embed" ProgID="Visio.Drawing.15" ShapeID="_x0000_i1027" DrawAspect="Content" ObjectID="_1763711392" r:id="rId11"/>
+        </w:object>
+      </w:r>
     </w:p>
     <w:sectPr>
-      <w:type w:val="continuous"/>
       <w:pgSz w:w="23820" w:h="16840" w:orient="landscape"/>
-      <w:pgMar w:top="567" w:right="567" w:bottom="1134" w:left="1701" w:header="709" w:footer="709" w:gutter="0"/>
+      <w:pgMar w:top="0" w:right="0" w:bottom="0" w:left="0" w:header="709" w:footer="709" w:gutter="0"/>
       <w:cols w:space="708"/>
       <w:docGrid w:linePitch="360"/>
     </w:sectPr>
@@ -453,7 +468,7 @@
 </file>
 
 <file path=word/endnotes.xml><?xml version="1.0" encoding="utf-8"?>
-<w:endnotes xmlns:wpc="http://schemas.microsoft.com/office/word/2010/wordprocessingCanvas" xmlns:cx="http://schemas.microsoft.com/office/drawing/2014/chartex" xmlns:cx1="http://schemas.microsoft.com/office/drawing/2015/9/8/chartex" xmlns:cx2="http://schemas.microsoft.com/office/drawing/2015/10/21/chartex" xmlns:cx3="http://schemas.microsoft.com/office/drawing/2016/5/9/chartex" xmlns:cx4="http://schemas.microsoft.com/office/drawing/2016/5/10/chartex" xmlns:cx5="http://schemas.microsoft.com/office/drawing/2016/5/11/chartex" xmlns:cx6="http://schemas.microsoft.com/office/drawing/2016/5/12/chartex" xmlns:cx7="http://schemas.microsoft.com/office/drawing/2016/5/13/chartex" xmlns:cx8="http://schemas.microsoft.com/office/drawing/2016/5/14/chartex" xmlns:mc="http://schemas.openxmlformats.org/markup-compatibility/2006" xmlns:aink="http://schemas.microsoft.com/office/drawing/2016/ink" xmlns:am3d="http://schemas.microsoft.com/office/drawing/2017/model3d" xmlns:o="urn:schemas-microsoft-com:office:office" xmlns:oel="http://schemas.microsoft.com/office/2019/extlst" xmlns:r="http://schemas.openxmlformats.org/officeDocument/2006/relationships" xmlns:m="http://schemas.openxmlformats.org/officeDocument/2006/math" xmlns:v="urn:schemas-microsoft-com:vml" xmlns:wp14="http://schemas.microsoft.com/office/word/2010/wordprocessingDrawing" xmlns:wp="http://schemas.openxmlformats.org/drawingml/2006/wordprocessingDrawing" xmlns:w10="urn:schemas-microsoft-com:office:word" xmlns:w="http://schemas.openxmlformats.org/wordprocessingml/2006/main" xmlns:w14="http://schemas.microsoft.com/office/word/2010/wordml" xmlns:w15="http://schemas.microsoft.com/office/word/2012/wordml" xmlns:w16cex="http://schemas.microsoft.com/office/word/2018/wordml/cex" xmlns:w16cid="http://schemas.microsoft.com/office/word/2016/wordml/cid" xmlns:w16="http://schemas.microsoft.com/office/word/2018/wordml" xmlns:w16sdtdh="http://schemas.microsoft.com/office/word/2020/wordml/sdtdatahash" xmlns:w16se="http://schemas.microsoft.com/office/word/2015/wordml/symex" xmlns:wpg="http://schemas.microsoft.com/office/word/2010/wordprocessingGroup" xmlns:wpi="http://schemas.microsoft.com/office/word/2010/wordprocessingInk" xmlns:wne="http://schemas.microsoft.com/office/word/2006/wordml" xmlns:wps="http://schemas.microsoft.com/office/word/2010/wordprocessingShape" mc:Ignorable="w14 w15 w16se w16cid w16 w16cex w16sdtdh wp14">
+<w:endnotes xmlns:wpc="http://schemas.microsoft.com/office/word/2010/wordprocessingCanvas" xmlns:cx="http://schemas.microsoft.com/office/drawing/2014/chartex" xmlns:cx1="http://schemas.microsoft.com/office/drawing/2015/9/8/chartex" xmlns:cx2="http://schemas.microsoft.com/office/drawing/2015/10/21/chartex" xmlns:cx3="http://schemas.microsoft.com/office/drawing/2016/5/9/chartex" xmlns:cx4="http://schemas.microsoft.com/office/drawing/2016/5/10/chartex" xmlns:cx5="http://schemas.microsoft.com/office/drawing/2016/5/11/chartex" xmlns:cx6="http://schemas.microsoft.com/office/drawing/2016/5/12/chartex" xmlns:cx7="http://schemas.microsoft.com/office/drawing/2016/5/13/chartex" xmlns:cx8="http://schemas.microsoft.com/office/drawing/2016/5/14/chartex" xmlns:mc="http://schemas.openxmlformats.org/markup-compatibility/2006" xmlns:aink="http://schemas.microsoft.com/office/drawing/2016/ink" xmlns:am3d="http://schemas.microsoft.com/office/drawing/2017/model3d" xmlns:o="urn:schemas-microsoft-com:office:office" xmlns:r="http://schemas.openxmlformats.org/officeDocument/2006/relationships" xmlns:m="http://schemas.openxmlformats.org/officeDocument/2006/math" xmlns:v="urn:schemas-microsoft-com:vml" xmlns:wp14="http://schemas.microsoft.com/office/word/2010/wordprocessingDrawing" xmlns:wp="http://schemas.openxmlformats.org/drawingml/2006/wordprocessingDrawing" xmlns:w10="urn:schemas-microsoft-com:office:word" xmlns:w="http://schemas.openxmlformats.org/wordprocessingml/2006/main" xmlns:w14="http://schemas.microsoft.com/office/word/2010/wordml" xmlns:w15="http://schemas.microsoft.com/office/word/2012/wordml" xmlns:w16cex="http://schemas.microsoft.com/office/word/2018/wordml/cex" xmlns:w16cid="http://schemas.microsoft.com/office/word/2016/wordml/cid" xmlns:w16="http://schemas.microsoft.com/office/word/2018/wordml" xmlns:w16sdtdh="http://schemas.microsoft.com/office/word/2020/wordml/sdtdatahash" xmlns:w16se="http://schemas.microsoft.com/office/word/2015/wordml/symex" xmlns:wpg="http://schemas.microsoft.com/office/word/2010/wordprocessingGroup" xmlns:wpi="http://schemas.microsoft.com/office/word/2010/wordprocessingInk" xmlns:wne="http://schemas.microsoft.com/office/word/2006/wordml" xmlns:wps="http://schemas.microsoft.com/office/word/2010/wordprocessingShape" mc:Ignorable="w14 w15 w16se w16cid w16 w16cex w16sdtdh wp14">
   <w:endnote w:type="separator" w:id="-1">
     <w:p>
       <w:r>
@@ -472,7 +487,7 @@
 </file>
 
 <file path=word/footnotes.xml><?xml version="1.0" encoding="utf-8"?>
-<w:footnotes xmlns:wpc="http://schemas.microsoft.com/office/word/2010/wordprocessingCanvas" xmlns:cx="http://schemas.microsoft.com/office/drawing/2014/chartex" xmlns:cx1="http://schemas.microsoft.com/office/drawing/2015/9/8/chartex" xmlns:cx2="http://schemas.microsoft.com/office/drawing/2015/10/21/chartex" xmlns:cx3="http://schemas.microsoft.com/office/drawing/2016/5/9/chartex" xmlns:cx4="http://schemas.microsoft.com/office/drawing/2016/5/10/chartex" xmlns:cx5="http://schemas.microsoft.com/office/drawing/2016/5/11/chartex" xmlns:cx6="http://schemas.microsoft.com/office/drawing/2016/5/12/chartex" xmlns:cx7="http://schemas.microsoft.com/office/drawing/2016/5/13/chartex" xmlns:cx8="http://schemas.microsoft.com/office/drawing/2016/5/14/chartex" xmlns:mc="http://schemas.openxmlformats.org/markup-compatibility/2006" xmlns:aink="http://schemas.microsoft.com/office/drawing/2016/ink" xmlns:am3d="http://schemas.microsoft.com/office/drawing/2017/model3d" xmlns:o="urn:schemas-microsoft-com:office:office" xmlns:oel="http://schemas.microsoft.com/office/2019/extlst" xmlns:r="http://schemas.openxmlformats.org/officeDocument/2006/relationships" xmlns:m="http://schemas.openxmlformats.org/officeDocument/2006/math" xmlns:v="urn:schemas-microsoft-com:vml" xmlns:wp14="http://schemas.microsoft.com/office/word/2010/wordprocessingDrawing" xmlns:wp="http://schemas.openxmlformats.org/drawingml/2006/wordprocessingDrawing" xmlns:w10="urn:schemas-microsoft-com:office:word" xmlns:w="http://schemas.openxmlformats.org/wordprocessingml/2006/main" xmlns:w14="http://schemas.microsoft.com/office/word/2010/wordml" xmlns:w15="http://schemas.microsoft.com/office/word/2012/wordml" xmlns:w16cex="http://schemas.microsoft.com/office/word/2018/wordml/cex" xmlns:w16cid="http://schemas.microsoft.com/office/word/2016/wordml/cid" xmlns:w16="http://schemas.microsoft.com/office/word/2018/wordml" xmlns:w16sdtdh="http://schemas.microsoft.com/office/word/2020/wordml/sdtdatahash" xmlns:w16se="http://schemas.microsoft.com/office/word/2015/wordml/symex" xmlns:wpg="http://schemas.microsoft.com/office/word/2010/wordprocessingGroup" xmlns:wpi="http://schemas.microsoft.com/office/word/2010/wordprocessingInk" xmlns:wne="http://schemas.microsoft.com/office/word/2006/wordml" xmlns:wps="http://schemas.microsoft.com/office/word/2010/wordprocessingShape" mc:Ignorable="w14 w15 w16se w16cid w16 w16cex w16sdtdh wp14">
+<w:footnotes xmlns:wpc="http://schemas.microsoft.com/office/word/2010/wordprocessingCanvas" xmlns:cx="http://schemas.microsoft.com/office/drawing/2014/chartex" xmlns:cx1="http://schemas.microsoft.com/office/drawing/2015/9/8/chartex" xmlns:cx2="http://schemas.microsoft.com/office/drawing/2015/10/21/chartex" xmlns:cx3="http://schemas.microsoft.com/office/drawing/2016/5/9/chartex" xmlns:cx4="http://schemas.microsoft.com/office/drawing/2016/5/10/chartex" xmlns:cx5="http://schemas.microsoft.com/office/drawing/2016/5/11/chartex" xmlns:cx6="http://schemas.microsoft.com/office/drawing/2016/5/12/chartex" xmlns:cx7="http://schemas.microsoft.com/office/drawing/2016/5/13/chartex" xmlns:cx8="http://schemas.microsoft.com/office/drawing/2016/5/14/chartex" xmlns:mc="http://schemas.openxmlformats.org/markup-compatibility/2006" xmlns:aink="http://schemas.microsoft.com/office/drawing/2016/ink" xmlns:am3d="http://schemas.microsoft.com/office/drawing/2017/model3d" xmlns:o="urn:schemas-microsoft-com:office:office" xmlns:r="http://schemas.openxmlformats.org/officeDocument/2006/relationships" xmlns:m="http://schemas.openxmlformats.org/officeDocument/2006/math" xmlns:v="urn:schemas-microsoft-com:vml" xmlns:wp14="http://schemas.microsoft.com/office/word/2010/wordprocessingDrawing" xmlns:wp="http://schemas.openxmlformats.org/drawingml/2006/wordprocessingDrawing" xmlns:w10="urn:schemas-microsoft-com:office:word" xmlns:w="http://schemas.openxmlformats.org/wordprocessingml/2006/main" xmlns:w14="http://schemas.microsoft.com/office/word/2010/wordml" xmlns:w15="http://schemas.microsoft.com/office/word/2012/wordml" xmlns:w16cex="http://schemas.microsoft.com/office/word/2018/wordml/cex" xmlns:w16cid="http://schemas.microsoft.com/office/word/2016/wordml/cid" xmlns:w16="http://schemas.microsoft.com/office/word/2018/wordml" xmlns:w16sdtdh="http://schemas.microsoft.com/office/word/2020/wordml/sdtdatahash" xmlns:w16se="http://schemas.microsoft.com/office/word/2015/wordml/symex" xmlns:wpg="http://schemas.microsoft.com/office/word/2010/wordprocessingGroup" xmlns:wpi="http://schemas.microsoft.com/office/word/2010/wordprocessingInk" xmlns:wne="http://schemas.microsoft.com/office/word/2006/wordml" xmlns:wps="http://schemas.microsoft.com/office/word/2010/wordprocessingShape" mc:Ignorable="w14 w15 w16se w16cid w16 w16cex w16sdtdh wp14">
   <w:footnote w:type="separator" w:id="-1">
     <w:p>
       <w:r>
@@ -499,7 +514,7 @@
         <w:kern w:val="2"/>
         <w:sz w:val="24"/>
         <w:szCs w:val="24"/>
-        <w:lang w:val="en-RU" w:eastAsia="en-US" w:bidi="ar-SA"/>
+        <w:lang w:val="ru-RU" w:eastAsia="en-US" w:bidi="ar-SA"/>
         <w14:ligatures w14:val="standardContextual"/>
       </w:rPr>
     </w:rPrDefault>
@@ -883,17 +898,17 @@
     <w:lsdException w:name="Unresolved Mention" w:semiHidden="1" w:unhideWhenUsed="1"/>
     <w:lsdException w:name="Smart Link" w:semiHidden="1" w:unhideWhenUsed="1"/>
   </w:latentStyles>
-  <w:style w:type="paragraph" w:default="1" w:styleId="Normal">
+  <w:style w:type="paragraph" w:default="1" w:styleId="a">
     <w:name w:val="Normal"/>
     <w:qFormat/>
   </w:style>
-  <w:style w:type="character" w:default="1" w:styleId="DefaultParagraphFont">
+  <w:style w:type="character" w:default="1" w:styleId="a0">
     <w:name w:val="Default Paragraph Font"/>
     <w:uiPriority w:val="1"/>
     <w:semiHidden/>
     <w:unhideWhenUsed/>
   </w:style>
-  <w:style w:type="table" w:default="1" w:styleId="TableNormal">
+  <w:style w:type="table" w:default="1" w:styleId="a1">
     <w:name w:val="Normal Table"/>
     <w:uiPriority w:val="99"/>
     <w:semiHidden/>
@@ -908,16 +923,16 @@
       </w:tblCellMar>
     </w:tblPr>
   </w:style>
-  <w:style w:type="numbering" w:default="1" w:styleId="NoList">
+  <w:style w:type="numbering" w:default="1" w:styleId="a2">
     <w:name w:val="No List"/>
     <w:uiPriority w:val="99"/>
     <w:semiHidden/>
     <w:unhideWhenUsed/>
   </w:style>
-  <w:style w:type="paragraph" w:styleId="Header">
+  <w:style w:type="paragraph" w:styleId="a3">
     <w:name w:val="header"/>
-    <w:basedOn w:val="Normal"/>
-    <w:link w:val="HeaderChar"/>
+    <w:basedOn w:val="a"/>
+    <w:link w:val="a4"/>
     <w:uiPriority w:val="99"/>
     <w:unhideWhenUsed/>
     <w:rsid w:val="00AC70C5"/>
@@ -928,17 +943,17 @@
       </w:tabs>
     </w:pPr>
   </w:style>
-  <w:style w:type="character" w:customStyle="1" w:styleId="HeaderChar">
-    <w:name w:val="Header Char"/>
-    <w:basedOn w:val="DefaultParagraphFont"/>
-    <w:link w:val="Header"/>
+  <w:style w:type="character" w:customStyle="1" w:styleId="a4">
+    <w:name w:val="Верхний колонтитул Знак"/>
+    <w:basedOn w:val="a0"/>
+    <w:link w:val="a3"/>
     <w:uiPriority w:val="99"/>
     <w:rsid w:val="00AC70C5"/>
   </w:style>
-  <w:style w:type="paragraph" w:styleId="Footer">
+  <w:style w:type="paragraph" w:styleId="a5">
     <w:name w:val="footer"/>
-    <w:basedOn w:val="Normal"/>
-    <w:link w:val="FooterChar"/>
+    <w:basedOn w:val="a"/>
+    <w:link w:val="a6"/>
     <w:uiPriority w:val="99"/>
     <w:unhideWhenUsed/>
     <w:rsid w:val="00AC70C5"/>
@@ -949,10 +964,10 @@
       </w:tabs>
     </w:pPr>
   </w:style>
-  <w:style w:type="character" w:customStyle="1" w:styleId="FooterChar">
-    <w:name w:val="Footer Char"/>
-    <w:basedOn w:val="DefaultParagraphFont"/>
-    <w:link w:val="Footer"/>
+  <w:style w:type="character" w:customStyle="1" w:styleId="a6">
+    <w:name w:val="Нижний колонтитул Знак"/>
+    <w:basedOn w:val="a0"/>
+    <w:link w:val="a5"/>
     <w:uiPriority w:val="99"/>
     <w:rsid w:val="00AC70C5"/>
   </w:style>

</xml_diff>

<commit_message>
Fixed poster with images
</commit_message>
<xml_diff>
--- a/Project/Плакат.docx
+++ b/Project/Плакат.docx
@@ -8,16 +8,16 @@
         <w:rPr>
           <w:rFonts w:ascii="Times New Roman" w:hAnsi="Times New Roman" w:cs="Times New Roman"/>
           <w:b/>
-          <w:sz w:val="32"/>
-          <w:szCs w:val="32"/>
+          <w:sz w:val="40"/>
+          <w:szCs w:val="40"/>
         </w:rPr>
       </w:pPr>
       <w:r>
         <w:rPr>
           <w:rFonts w:ascii="Times New Roman" w:hAnsi="Times New Roman" w:cs="Times New Roman"/>
           <w:b/>
-          <w:sz w:val="32"/>
-          <w:szCs w:val="32"/>
+          <w:sz w:val="40"/>
+          <w:szCs w:val="40"/>
         </w:rPr>
         <w:t>Графики сравнения производительности</w:t>
       </w:r>
@@ -109,9 +109,9 @@
           <w:szCs w:val="28"/>
         </w:rPr>
         <w:drawing>
-          <wp:inline distT="0" distB="0" distL="0" distR="0" wp14:anchorId="50DFC196" wp14:editId="33126977">
-            <wp:extent cx="6068619" cy="4043190"/>
-            <wp:effectExtent l="0" t="0" r="2540" b="0"/>
+          <wp:inline distT="0" distB="0" distL="0" distR="0" wp14:anchorId="50DFC196" wp14:editId="5ABFF8EF">
+            <wp:extent cx="5924550" cy="3947204"/>
+            <wp:effectExtent l="0" t="0" r="0" b="0"/>
             <wp:docPr id="1635934366" name="Picture 6"/>
             <wp:cNvGraphicFramePr>
               <a:graphicFrameLocks xmlns:a="http://schemas.openxmlformats.org/drawingml/2006/main" noChangeAspect="1"/>
@@ -138,7 +138,7 @@
                   <pic:spPr>
                     <a:xfrm>
                       <a:off x="0" y="0"/>
-                      <a:ext cx="6141336" cy="4091637"/>
+                      <a:ext cx="5996661" cy="3995248"/>
                     </a:xfrm>
                     <a:prstGeom prst="rect">
                       <a:avLst/>
@@ -221,9 +221,9 @@
           <w:szCs w:val="28"/>
         </w:rPr>
         <w:drawing>
-          <wp:inline distT="0" distB="0" distL="0" distR="0" wp14:anchorId="6464C921" wp14:editId="0984DB19">
-            <wp:extent cx="6068737" cy="4043045"/>
-            <wp:effectExtent l="0" t="0" r="1905" b="0"/>
+          <wp:inline distT="0" distB="0" distL="0" distR="0" wp14:anchorId="6464C921" wp14:editId="58C86173">
+            <wp:extent cx="5924811" cy="3947160"/>
+            <wp:effectExtent l="0" t="0" r="0" b="0"/>
             <wp:docPr id="794138737" name="Picture 5"/>
             <wp:cNvGraphicFramePr>
               <a:graphicFrameLocks xmlns:a="http://schemas.openxmlformats.org/drawingml/2006/main" noChangeAspect="1"/>
@@ -250,7 +250,7 @@
                   <pic:spPr>
                     <a:xfrm>
                       <a:off x="0" y="0"/>
-                      <a:ext cx="6105416" cy="4067481"/>
+                      <a:ext cx="5966477" cy="3974918"/>
                     </a:xfrm>
                     <a:prstGeom prst="rect">
                       <a:avLst/>
@@ -430,7 +430,7 @@
           <w:sz w:val="28"/>
           <w:szCs w:val="28"/>
         </w:rPr>
-        <w:object w:dxaOrig="23851" w:dyaOrig="16876" w14:anchorId="76141D12">
+        <w:object w:dxaOrig="23851" w:dyaOrig="16876" w14:anchorId="7EA0E632">
           <v:shapetype id="_x0000_t75" coordsize="21600,21600" o:spt="75" o:preferrelative="t" path="m@4@5l@4@11@9@11@9@5xe" filled="f" stroked="f">
             <v:stroke joinstyle="miter"/>
             <v:formulas>
@@ -453,7 +453,7 @@
           <v:shape id="_x0000_i1027" type="#_x0000_t75" style="width:1192.55pt;height:843.8pt" o:ole="">
             <v:imagedata r:id="rId10" o:title=""/>
           </v:shape>
-          <o:OLEObject Type="Embed" ProgID="Visio.Drawing.15" ShapeID="_x0000_i1027" DrawAspect="Content" ObjectID="_1763711392" r:id="rId11"/>
+          <o:OLEObject Type="Embed" ProgID="Visio.Drawing.15" ShapeID="_x0000_i1027" DrawAspect="Content" ObjectID="_1763723172" r:id="rId11"/>
         </w:object>
       </w:r>
     </w:p>

</xml_diff>